<commit_message>
fixed a couple bugs with missing documentation
</commit_message>
<xml_diff>
--- a/Core.Ifx.Documentation/ContractTemplate.docx
+++ b/Core.Ifx.Documentation/ContractTemplate.docx
@@ -13,19 +13,7 @@
         <w:rPr>
           <w:rFonts w:eastAsia="Times New Roman"/>
         </w:rPr>
-        <w:t>[</w:t>
-      </w:r>
-      <w:r>
-        <w:rPr>
-          <w:rFonts w:eastAsia="Times New Roman"/>
-        </w:rPr>
-        <w:t>ContractName</w:t>
-      </w:r>
-      <w:r>
-        <w:rPr>
-          <w:rFonts w:eastAsia="Times New Roman"/>
-        </w:rPr>
-        <w:t>]</w:t>
+        <w:t>[ContractName]</w:t>
       </w:r>
     </w:p>
     <w:p>
@@ -136,13 +124,7 @@
         <w:divId w:val="1271083707"/>
       </w:pPr>
       <w:r>
-        <w:t>[</w:t>
-      </w:r>
-      <w:r>
-        <w:t>ContractDescription</w:t>
-      </w:r>
-      <w:r>
-        <w:t>]</w:t>
+        <w:t>[ContractDescription]</w:t>
       </w:r>
       <w:bookmarkStart w:id="0" w:name="_GoBack"/>
       <w:bookmarkEnd w:id="0"/>

</xml_diff>